<commit_message>
Update as of 08-19-2019 @ 15:39
</commit_message>
<xml_diff>
--- a/Unit_01_Excel/Unit 1 Homework-Answered.docx
+++ b/Unit_01_Excel/Unit 1 Homework-Answered.docx
@@ -22,10 +22,7 @@
         <w:t>Unit 1 Homework: Kickstart My Chart</w:t>
       </w:r>
     </w:p>
-    <w:p>
-      <w:bookmarkStart w:id="0" w:name="_GoBack"/>
-      <w:bookmarkEnd w:id="0"/>
-    </w:p>
+    <w:p/>
     <w:p>
       <w:pPr>
         <w:pStyle w:val="ListParagraph"/>
@@ -43,12 +40,90 @@
         <w:pStyle w:val="ListParagraph"/>
         <w:numPr>
           <w:ilvl w:val="0"/>
-          <w:numId w:val="2"/>
+          <w:numId w:val="3"/>
         </w:numPr>
       </w:pPr>
       <w:r>
-        <w:t>What are some limitations of this dataset?</w:t>
-      </w:r>
+        <w:t>T</w:t>
+      </w:r>
+      <w:r>
+        <w:t>he dataset contained more successful projects (5</w:t>
+      </w:r>
+      <w:r>
+        <w:t>3.1</w:t>
+      </w:r>
+      <w:r>
+        <w:t>%) in comparison to failed projects (</w:t>
+      </w:r>
+      <w:r>
+        <w:t>37.2</w:t>
+      </w:r>
+      <w:r>
+        <w:t>%)</w:t>
+      </w:r>
+      <w:r>
+        <w:t xml:space="preserve"> </w:t>
+      </w:r>
+      <w:r>
+        <w:t xml:space="preserve">and “Music” has the highest success rate (77.1%) while food </w:t>
+      </w:r>
+      <w:r>
+        <w:t>has the highest fail rate (70.0%) as comparing between parent categories.</w:t>
+      </w:r>
+    </w:p>
+    <w:p>
+      <w:pPr>
+        <w:pStyle w:val="ListParagraph"/>
+        <w:numPr>
+          <w:ilvl w:val="0"/>
+          <w:numId w:val="3"/>
+        </w:numPr>
+      </w:pPr>
+      <w:r>
+        <w:t>There were subcategories where all projects got either cancelled or success such as “classical music” or “animation”</w:t>
+      </w:r>
+    </w:p>
+    <w:p>
+      <w:pPr>
+        <w:pStyle w:val="ListParagraph"/>
+        <w:numPr>
+          <w:ilvl w:val="0"/>
+          <w:numId w:val="3"/>
+        </w:numPr>
+      </w:pPr>
+      <w:r>
+        <w:t>May has the highest success rate (60.6%) while February has the lowest failure rate (31.6%) and December is the only month that failure rate is higher than success rate.</w:t>
+      </w:r>
+    </w:p>
+    <w:p>
+      <w:pPr>
+        <w:pStyle w:val="ListParagraph"/>
+        <w:numPr>
+          <w:ilvl w:val="0"/>
+          <w:numId w:val="3"/>
+        </w:numPr>
+      </w:pPr>
+      <w:r>
+        <w:t>It looks like t</w:t>
+      </w:r>
+      <w:r>
+        <w:t xml:space="preserve">he higher backers count, the higher probability of getting spotlight as well as </w:t>
+      </w:r>
+      <w:r>
+        <w:t xml:space="preserve"> higher change of getting </w:t>
+      </w:r>
+      <w:r>
+        <w:t>success state.</w:t>
+      </w:r>
+      <w:r>
+        <w:t xml:space="preserve"> </w:t>
+      </w:r>
+    </w:p>
+    <w:p>
+      <w:pPr>
+        <w:pStyle w:val="ListParagraph"/>
+        <w:ind w:left="1080"/>
+      </w:pPr>
     </w:p>
     <w:p>
       <w:pPr>
@@ -59,8 +134,114 @@
         </w:numPr>
       </w:pPr>
       <w:r>
+        <w:t>What are some limitations of this dataset?</w:t>
+      </w:r>
+    </w:p>
+    <w:p>
+      <w:pPr>
+        <w:pStyle w:val="ListParagraph"/>
+      </w:pPr>
+      <w:r>
+        <w:t xml:space="preserve">Sample size between each category </w:t>
+      </w:r>
+      <w:r>
+        <w:t xml:space="preserve">(or sub-category) </w:t>
+      </w:r>
+      <w:r>
+        <w:t xml:space="preserve">is very different, so it is difficult to compare </w:t>
+      </w:r>
+      <w:r>
+        <w:t xml:space="preserve">between </w:t>
+      </w:r>
+      <w:r>
+        <w:t xml:space="preserve">each parent category as well as sub-category. </w:t>
+      </w:r>
+      <w:r>
+        <w:t xml:space="preserve">This also applies even we converted to the percentage because the impact of one-unit change is different if each category (or sub-categories) has different </w:t>
+      </w:r>
+      <w:r>
+        <w:t xml:space="preserve">total </w:t>
+      </w:r>
+      <w:r>
+        <w:t>number of data sets.</w:t>
+      </w:r>
+      <w:r>
+        <w:t xml:space="preserve"> For example, </w:t>
+      </w:r>
+      <w:r>
+        <w:t>categor</w:t>
+      </w:r>
+      <w:r>
+        <w:t>y,</w:t>
+      </w:r>
+      <w:r>
+        <w:t xml:space="preserve"> “</w:t>
+      </w:r>
+      <w:r>
+        <w:t>journalism</w:t>
+      </w:r>
+      <w:r>
+        <w:t xml:space="preserve">” </w:t>
+      </w:r>
+      <w:r>
+        <w:t xml:space="preserve">is very sensitive to the </w:t>
+      </w:r>
+      <w:r>
+        <w:t>percentage change</w:t>
+      </w:r>
+      <w:r>
+        <w:t xml:space="preserve"> because it has small sample size</w:t>
+      </w:r>
+      <w:r>
+        <w:t xml:space="preserve"> while we will not see any significant percentage change from changing one unit of “Music” category.</w:t>
+      </w:r>
+    </w:p>
+    <w:p>
+      <w:pPr>
+        <w:pStyle w:val="ListParagraph"/>
+      </w:pPr>
+    </w:p>
+    <w:p>
+      <w:pPr>
+        <w:pStyle w:val="ListParagraph"/>
+        <w:numPr>
+          <w:ilvl w:val="0"/>
+          <w:numId w:val="2"/>
+        </w:numPr>
+      </w:pPr>
+      <w:r>
         <w:t>What are some other possible tables and/or graphs that we could create?</w:t>
       </w:r>
+    </w:p>
+    <w:p>
+      <w:pPr>
+        <w:pStyle w:val="ListParagraph"/>
+      </w:pPr>
+      <w:r>
+        <w:t>M</w:t>
+      </w:r>
+      <w:r>
+        <w:t xml:space="preserve">ulti-level category chart </w:t>
+      </w:r>
+      <w:r>
+        <w:t xml:space="preserve">and table </w:t>
+      </w:r>
+      <w:bookmarkStart w:id="0" w:name="_GoBack"/>
+      <w:bookmarkEnd w:id="0"/>
+      <w:r>
+        <w:t>that has both main category and subcategory labels</w:t>
+      </w:r>
+      <w:r>
+        <w:t xml:space="preserve"> because there are sub-categories</w:t>
+      </w:r>
+      <w:r>
+        <w:t xml:space="preserve"> that belong to different categories.</w:t>
+      </w:r>
+    </w:p>
+    <w:p>
+      <w:pPr>
+        <w:pStyle w:val="ListParagraph"/>
+      </w:pPr>
     </w:p>
     <w:sectPr>
       <w:pgSz w:w="12240" w:h="15840"/>
@@ -164,6 +345,95 @@
     </w:lvl>
   </w:abstractNum>
   <w:abstractNum w:abstractNumId="1" w15:restartNumberingAfterBreak="0">
+    <w:nsid w:val="21A901F0"/>
+    <w:multiLevelType w:val="hybridMultilevel"/>
+    <w:tmpl w:val="2F0E74A0"/>
+    <w:lvl w:ilvl="0" w:tplc="16AADAB6">
+      <w:start w:val="1"/>
+      <w:numFmt w:val="decimal"/>
+      <w:lvlText w:val="%1)"/>
+      <w:lvlJc w:val="left"/>
+      <w:pPr>
+        <w:ind w:left="1080" w:hanging="360"/>
+      </w:pPr>
+      <w:rPr>
+        <w:rFonts w:hint="default"/>
+      </w:rPr>
+    </w:lvl>
+    <w:lvl w:ilvl="1" w:tplc="04090019" w:tentative="1">
+      <w:start w:val="1"/>
+      <w:numFmt w:val="lowerLetter"/>
+      <w:lvlText w:val="%2."/>
+      <w:lvlJc w:val="left"/>
+      <w:pPr>
+        <w:ind w:left="1800" w:hanging="360"/>
+      </w:pPr>
+    </w:lvl>
+    <w:lvl w:ilvl="2" w:tplc="0409001B" w:tentative="1">
+      <w:start w:val="1"/>
+      <w:numFmt w:val="lowerRoman"/>
+      <w:lvlText w:val="%3."/>
+      <w:lvlJc w:val="right"/>
+      <w:pPr>
+        <w:ind w:left="2520" w:hanging="180"/>
+      </w:pPr>
+    </w:lvl>
+    <w:lvl w:ilvl="3" w:tplc="0409000F" w:tentative="1">
+      <w:start w:val="1"/>
+      <w:numFmt w:val="decimal"/>
+      <w:lvlText w:val="%4."/>
+      <w:lvlJc w:val="left"/>
+      <w:pPr>
+        <w:ind w:left="3240" w:hanging="360"/>
+      </w:pPr>
+    </w:lvl>
+    <w:lvl w:ilvl="4" w:tplc="04090019" w:tentative="1">
+      <w:start w:val="1"/>
+      <w:numFmt w:val="lowerLetter"/>
+      <w:lvlText w:val="%5."/>
+      <w:lvlJc w:val="left"/>
+      <w:pPr>
+        <w:ind w:left="3960" w:hanging="360"/>
+      </w:pPr>
+    </w:lvl>
+    <w:lvl w:ilvl="5" w:tplc="0409001B" w:tentative="1">
+      <w:start w:val="1"/>
+      <w:numFmt w:val="lowerRoman"/>
+      <w:lvlText w:val="%6."/>
+      <w:lvlJc w:val="right"/>
+      <w:pPr>
+        <w:ind w:left="4680" w:hanging="180"/>
+      </w:pPr>
+    </w:lvl>
+    <w:lvl w:ilvl="6" w:tplc="0409000F" w:tentative="1">
+      <w:start w:val="1"/>
+      <w:numFmt w:val="decimal"/>
+      <w:lvlText w:val="%7."/>
+      <w:lvlJc w:val="left"/>
+      <w:pPr>
+        <w:ind w:left="5400" w:hanging="360"/>
+      </w:pPr>
+    </w:lvl>
+    <w:lvl w:ilvl="7" w:tplc="04090019" w:tentative="1">
+      <w:start w:val="1"/>
+      <w:numFmt w:val="lowerLetter"/>
+      <w:lvlText w:val="%8."/>
+      <w:lvlJc w:val="left"/>
+      <w:pPr>
+        <w:ind w:left="6120" w:hanging="360"/>
+      </w:pPr>
+    </w:lvl>
+    <w:lvl w:ilvl="8" w:tplc="0409001B" w:tentative="1">
+      <w:start w:val="1"/>
+      <w:numFmt w:val="lowerRoman"/>
+      <w:lvlText w:val="%9."/>
+      <w:lvlJc w:val="right"/>
+      <w:pPr>
+        <w:ind w:left="6840" w:hanging="180"/>
+      </w:pPr>
+    </w:lvl>
+  </w:abstractNum>
+  <w:abstractNum w:abstractNumId="2" w15:restartNumberingAfterBreak="0">
     <w:nsid w:val="7BBE03FA"/>
     <w:multiLevelType w:val="hybridMultilevel"/>
     <w:tmpl w:val="FE0E038E"/>
@@ -256,6 +526,9 @@
     <w:abstractNumId w:val="0"/>
   </w:num>
   <w:num w:numId="2">
+    <w:abstractNumId w:val="2"/>
+  </w:num>
+  <w:num w:numId="3">
     <w:abstractNumId w:val="1"/>
   </w:num>
 </w:numbering>

</xml_diff>

<commit_message>
New Update 08-22-2019 @ 2242
</commit_message>
<xml_diff>
--- a/Unit_01_Excel/Unit 1 Homework-Answered.docx
+++ b/Unit_01_Excel/Unit 1 Homework-Answered.docx
@@ -107,10 +107,18 @@
         <w:t>It looks like t</w:t>
       </w:r>
       <w:r>
-        <w:t xml:space="preserve">he higher backers count, the higher probability of getting spotlight as well as </w:t>
-      </w:r>
-      <w:r>
-        <w:t xml:space="preserve"> higher change of getting </w:t>
+        <w:t xml:space="preserve">he higher backers count, the higher probability of getting spotlight as well </w:t>
+      </w:r>
+      <w:r>
+        <w:t>as higher</w:t>
+      </w:r>
+      <w:r>
+        <w:t xml:space="preserve"> </w:t>
+      </w:r>
+      <w:bookmarkStart w:id="0" w:name="_GoBack"/>
+      <w:bookmarkEnd w:id="0"/>
+      <w:r>
+        <w:t xml:space="preserve">change of getting </w:t>
       </w:r>
       <w:r>
         <w:t>success state.</w:t>
@@ -166,10 +174,7 @@
         <w:t>number of data sets.</w:t>
       </w:r>
       <w:r>
-        <w:t xml:space="preserve"> For example, </w:t>
-      </w:r>
-      <w:r>
-        <w:t>categor</w:t>
+        <w:t xml:space="preserve"> For example, categor</w:t>
       </w:r>
       <w:r>
         <w:t>y,</w:t>
@@ -194,6 +199,14 @@
       </w:r>
       <w:r>
         <w:t xml:space="preserve"> while we will not see any significant percentage change from changing one unit of “Music” category.</w:t>
+      </w:r>
+    </w:p>
+    <w:p>
+      <w:pPr>
+        <w:pStyle w:val="ListParagraph"/>
+      </w:pPr>
+      <w:r>
+        <w:t>Therefore, it would be good to scale variables, so we can compare different variables (categories or subcategories) on equal footing.</w:t>
       </w:r>
     </w:p>
     <w:p>
@@ -226,8 +239,6 @@
       <w:r>
         <w:t xml:space="preserve">and table </w:t>
       </w:r>
-      <w:bookmarkStart w:id="0" w:name="_GoBack"/>
-      <w:bookmarkEnd w:id="0"/>
       <w:r>
         <w:t>that has both main category and subcategory labels</w:t>
       </w:r>

</xml_diff>

<commit_message>
Fixed Spelling Error for Final Submission
</commit_message>
<xml_diff>
--- a/Unit_01_Excel/Unit 1 Homework-Answered.docx
+++ b/Unit_01_Excel/Unit 1 Homework-Answered.docx
@@ -115,10 +115,13 @@
       <w:r>
         <w:t xml:space="preserve"> </w:t>
       </w:r>
+      <w:r>
+        <w:t xml:space="preserve">chance </w:t>
+      </w:r>
       <w:bookmarkStart w:id="0" w:name="_GoBack"/>
       <w:bookmarkEnd w:id="0"/>
       <w:r>
-        <w:t xml:space="preserve">change of getting </w:t>
+        <w:t xml:space="preserve">of getting </w:t>
       </w:r>
       <w:r>
         <w:t>success state.</w:t>

</xml_diff>

<commit_message>
Uploaded on 08-24-2019 @ 16:37
</commit_message>
<xml_diff>
--- a/Unit_01_Excel/Unit 1 Homework-Answered.docx
+++ b/Unit_01_Excel/Unit 1 Homework-Answered.docx
@@ -6,6 +6,7 @@
       <w:pPr>
         <w:jc w:val="center"/>
         <w:rPr>
+          <w:rFonts w:ascii="Arial" w:hAnsi="Arial" w:cs="Arial"/>
           <w:b/>
           <w:bCs/>
           <w:sz w:val="30"/>
@@ -14,6 +15,7 @@
       </w:pPr>
       <w:r>
         <w:rPr>
+          <w:rFonts w:ascii="Arial" w:hAnsi="Arial" w:cs="Arial"/>
           <w:b/>
           <w:bCs/>
           <w:sz w:val="30"/>
@@ -22,7 +24,13 @@
         <w:t>Unit 1 Homework: Kickstart My Chart</w:t>
       </w:r>
     </w:p>
-    <w:p/>
+    <w:p>
+      <w:pPr>
+        <w:rPr>
+          <w:rFonts w:ascii="Arial" w:hAnsi="Arial" w:cs="Arial"/>
+        </w:rPr>
+      </w:pPr>
+    </w:p>
     <w:p>
       <w:pPr>
         <w:pStyle w:val="ListParagraph"/>
@@ -30,10 +38,26 @@
           <w:ilvl w:val="0"/>
           <w:numId w:val="2"/>
         </w:numPr>
-      </w:pPr>
-      <w:r>
+        <w:rPr>
+          <w:rFonts w:ascii="Arial" w:hAnsi="Arial" w:cs="Arial"/>
+        </w:rPr>
+      </w:pPr>
+      <w:r>
+        <w:rPr>
+          <w:rFonts w:ascii="Arial" w:hAnsi="Arial" w:cs="Arial"/>
+        </w:rPr>
         <w:t>Given the provided data, what are three conclusions we can draw about Kickstarter campaigns?</w:t>
       </w:r>
+      <w:bookmarkStart w:id="0" w:name="_GoBack"/>
+      <w:bookmarkEnd w:id="0"/>
+    </w:p>
+    <w:p>
+      <w:pPr>
+        <w:pStyle w:val="ListParagraph"/>
+        <w:rPr>
+          <w:rFonts w:ascii="Arial" w:hAnsi="Arial" w:cs="Arial"/>
+        </w:rPr>
+      </w:pPr>
     </w:p>
     <w:p>
       <w:pPr>
@@ -42,32 +66,32 @@
           <w:ilvl w:val="0"/>
           <w:numId w:val="3"/>
         </w:numPr>
-      </w:pPr>
-      <w:r>
-        <w:t>T</w:t>
-      </w:r>
-      <w:r>
-        <w:t>he dataset contained more successful projects (5</w:t>
-      </w:r>
-      <w:r>
-        <w:t>3.1</w:t>
-      </w:r>
-      <w:r>
-        <w:t>%) in comparison to failed projects (</w:t>
-      </w:r>
-      <w:r>
-        <w:t>37.2</w:t>
-      </w:r>
-      <w:r>
-        <w:t>%)</w:t>
-      </w:r>
-      <w:r>
+        <w:rPr>
+          <w:rFonts w:ascii="Arial" w:hAnsi="Arial" w:cs="Arial"/>
+        </w:rPr>
+      </w:pPr>
+      <w:r>
+        <w:rPr>
+          <w:rFonts w:ascii="Arial" w:hAnsi="Arial" w:cs="Arial"/>
+        </w:rPr>
+        <w:t>The dataset contained more successful projects (53.1%) in comparison to failed projects (37.2%)</w:t>
+      </w:r>
+      <w:r>
+        <w:rPr>
+          <w:rFonts w:ascii="Arial" w:hAnsi="Arial" w:cs="Arial"/>
+        </w:rPr>
         <w:t xml:space="preserve"> </w:t>
       </w:r>
       <w:r>
+        <w:rPr>
+          <w:rFonts w:ascii="Arial" w:hAnsi="Arial" w:cs="Arial"/>
+        </w:rPr>
         <w:t xml:space="preserve">and “Music” has the highest success rate (77.1%) while food </w:t>
       </w:r>
       <w:r>
+        <w:rPr>
+          <w:rFonts w:ascii="Arial" w:hAnsi="Arial" w:cs="Arial"/>
+        </w:rPr>
         <w:t>has the highest fail rate (70.0%) as comparing between parent categories.</w:t>
       </w:r>
     </w:p>
@@ -78,8 +102,14 @@
           <w:ilvl w:val="0"/>
           <w:numId w:val="3"/>
         </w:numPr>
-      </w:pPr>
-      <w:r>
+        <w:rPr>
+          <w:rFonts w:ascii="Arial" w:hAnsi="Arial" w:cs="Arial"/>
+        </w:rPr>
+      </w:pPr>
+      <w:r>
+        <w:rPr>
+          <w:rFonts w:ascii="Arial" w:hAnsi="Arial" w:cs="Arial"/>
+        </w:rPr>
         <w:t>There were subcategories where all projects got either cancelled or success such as “classical music” or “animation”</w:t>
       </w:r>
     </w:p>
@@ -90,8 +120,14 @@
           <w:ilvl w:val="0"/>
           <w:numId w:val="3"/>
         </w:numPr>
-      </w:pPr>
-      <w:r>
+        <w:rPr>
+          <w:rFonts w:ascii="Arial" w:hAnsi="Arial" w:cs="Arial"/>
+        </w:rPr>
+      </w:pPr>
+      <w:r>
+        <w:rPr>
+          <w:rFonts w:ascii="Arial" w:hAnsi="Arial" w:cs="Arial"/>
+        </w:rPr>
         <w:t>May has the highest success rate (60.6%) while February has the lowest failure rate (31.6%) and December is the only month that failure rate is higher than success rate.</w:t>
       </w:r>
     </w:p>
@@ -102,31 +138,56 @@
           <w:ilvl w:val="0"/>
           <w:numId w:val="3"/>
         </w:numPr>
-      </w:pPr>
-      <w:r>
+        <w:rPr>
+          <w:rFonts w:ascii="Arial" w:hAnsi="Arial" w:cs="Arial"/>
+        </w:rPr>
+      </w:pPr>
+      <w:r>
+        <w:rPr>
+          <w:rFonts w:ascii="Arial" w:hAnsi="Arial" w:cs="Arial"/>
+        </w:rPr>
         <w:t>It looks like t</w:t>
       </w:r>
       <w:r>
+        <w:rPr>
+          <w:rFonts w:ascii="Arial" w:hAnsi="Arial" w:cs="Arial"/>
+        </w:rPr>
         <w:t xml:space="preserve">he higher backers count, the higher probability of getting spotlight as well </w:t>
       </w:r>
       <w:r>
+        <w:rPr>
+          <w:rFonts w:ascii="Arial" w:hAnsi="Arial" w:cs="Arial"/>
+        </w:rPr>
         <w:t>as higher</w:t>
       </w:r>
       <w:r>
+        <w:rPr>
+          <w:rFonts w:ascii="Arial" w:hAnsi="Arial" w:cs="Arial"/>
+        </w:rPr>
         <w:t xml:space="preserve"> </w:t>
       </w:r>
       <w:r>
+        <w:rPr>
+          <w:rFonts w:ascii="Arial" w:hAnsi="Arial" w:cs="Arial"/>
+        </w:rPr>
         <w:t xml:space="preserve">chance </w:t>
       </w:r>
-      <w:bookmarkStart w:id="0" w:name="_GoBack"/>
-      <w:bookmarkEnd w:id="0"/>
-      <w:r>
+      <w:r>
+        <w:rPr>
+          <w:rFonts w:ascii="Arial" w:hAnsi="Arial" w:cs="Arial"/>
+        </w:rPr>
         <w:t xml:space="preserve">of getting </w:t>
       </w:r>
       <w:r>
+        <w:rPr>
+          <w:rFonts w:ascii="Arial" w:hAnsi="Arial" w:cs="Arial"/>
+        </w:rPr>
         <w:t>success state.</w:t>
       </w:r>
       <w:r>
+        <w:rPr>
+          <w:rFonts w:ascii="Arial" w:hAnsi="Arial" w:cs="Arial"/>
+        </w:rPr>
         <w:t xml:space="preserve"> </w:t>
       </w:r>
     </w:p>
@@ -134,6 +195,9 @@
       <w:pPr>
         <w:pStyle w:val="ListParagraph"/>
         <w:ind w:left="1080"/>
+        <w:rPr>
+          <w:rFonts w:ascii="Arial" w:hAnsi="Arial" w:cs="Arial"/>
+        </w:rPr>
       </w:pPr>
     </w:p>
     <w:p>
@@ -143,78 +207,149 @@
           <w:ilvl w:val="0"/>
           <w:numId w:val="2"/>
         </w:numPr>
-      </w:pPr>
-      <w:r>
+        <w:rPr>
+          <w:rFonts w:ascii="Arial" w:hAnsi="Arial" w:cs="Arial"/>
+        </w:rPr>
+      </w:pPr>
+      <w:r>
+        <w:rPr>
+          <w:rFonts w:ascii="Arial" w:hAnsi="Arial" w:cs="Arial"/>
+        </w:rPr>
         <w:t>What are some limitations of this dataset?</w:t>
       </w:r>
     </w:p>
     <w:p>
       <w:pPr>
         <w:pStyle w:val="ListParagraph"/>
-      </w:pPr>
-      <w:r>
+        <w:rPr>
+          <w:rFonts w:ascii="Arial" w:hAnsi="Arial" w:cs="Arial"/>
+        </w:rPr>
+      </w:pPr>
+    </w:p>
+    <w:p>
+      <w:pPr>
+        <w:pStyle w:val="ListParagraph"/>
+        <w:rPr>
+          <w:rFonts w:ascii="Arial" w:hAnsi="Arial" w:cs="Arial"/>
+        </w:rPr>
+      </w:pPr>
+      <w:r>
+        <w:rPr>
+          <w:rFonts w:ascii="Arial" w:hAnsi="Arial" w:cs="Arial"/>
+        </w:rPr>
         <w:t xml:space="preserve">Sample size between each category </w:t>
       </w:r>
       <w:r>
+        <w:rPr>
+          <w:rFonts w:ascii="Arial" w:hAnsi="Arial" w:cs="Arial"/>
+        </w:rPr>
         <w:t xml:space="preserve">(or sub-category) </w:t>
       </w:r>
       <w:r>
+        <w:rPr>
+          <w:rFonts w:ascii="Arial" w:hAnsi="Arial" w:cs="Arial"/>
+        </w:rPr>
         <w:t xml:space="preserve">is very different, so it is difficult to compare </w:t>
       </w:r>
       <w:r>
+        <w:rPr>
+          <w:rFonts w:ascii="Arial" w:hAnsi="Arial" w:cs="Arial"/>
+        </w:rPr>
         <w:t xml:space="preserve">between </w:t>
       </w:r>
       <w:r>
+        <w:rPr>
+          <w:rFonts w:ascii="Arial" w:hAnsi="Arial" w:cs="Arial"/>
+        </w:rPr>
         <w:t xml:space="preserve">each parent category as well as sub-category. </w:t>
       </w:r>
       <w:r>
+        <w:rPr>
+          <w:rFonts w:ascii="Arial" w:hAnsi="Arial" w:cs="Arial"/>
+        </w:rPr>
         <w:t xml:space="preserve">This also applies even we converted to the percentage because the impact of one-unit change is different if each category (or sub-categories) has different </w:t>
       </w:r>
       <w:r>
+        <w:rPr>
+          <w:rFonts w:ascii="Arial" w:hAnsi="Arial" w:cs="Arial"/>
+        </w:rPr>
         <w:t xml:space="preserve">total </w:t>
       </w:r>
       <w:r>
+        <w:rPr>
+          <w:rFonts w:ascii="Arial" w:hAnsi="Arial" w:cs="Arial"/>
+        </w:rPr>
         <w:t>number of data sets.</w:t>
       </w:r>
       <w:r>
+        <w:rPr>
+          <w:rFonts w:ascii="Arial" w:hAnsi="Arial" w:cs="Arial"/>
+        </w:rPr>
         <w:t xml:space="preserve"> For example, categor</w:t>
       </w:r>
       <w:r>
+        <w:rPr>
+          <w:rFonts w:ascii="Arial" w:hAnsi="Arial" w:cs="Arial"/>
+        </w:rPr>
         <w:t>y,</w:t>
       </w:r>
       <w:r>
-        <w:t xml:space="preserve"> “</w:t>
-      </w:r>
-      <w:r>
-        <w:t>journalism</w:t>
-      </w:r>
-      <w:r>
+        <w:rPr>
+          <w:rFonts w:ascii="Arial" w:hAnsi="Arial" w:cs="Arial"/>
+        </w:rPr>
+        <w:t xml:space="preserve"> “journalism</w:t>
+      </w:r>
+      <w:r>
+        <w:rPr>
+          <w:rFonts w:ascii="Arial" w:hAnsi="Arial" w:cs="Arial"/>
+        </w:rPr>
         <w:t xml:space="preserve">” </w:t>
       </w:r>
       <w:r>
+        <w:rPr>
+          <w:rFonts w:ascii="Arial" w:hAnsi="Arial" w:cs="Arial"/>
+        </w:rPr>
         <w:t xml:space="preserve">is very sensitive to the </w:t>
       </w:r>
       <w:r>
+        <w:rPr>
+          <w:rFonts w:ascii="Arial" w:hAnsi="Arial" w:cs="Arial"/>
+        </w:rPr>
         <w:t>percentage change</w:t>
       </w:r>
       <w:r>
+        <w:rPr>
+          <w:rFonts w:ascii="Arial" w:hAnsi="Arial" w:cs="Arial"/>
+        </w:rPr>
         <w:t xml:space="preserve"> because it has small sample size</w:t>
       </w:r>
       <w:r>
+        <w:rPr>
+          <w:rFonts w:ascii="Arial" w:hAnsi="Arial" w:cs="Arial"/>
+        </w:rPr>
         <w:t xml:space="preserve"> while we will not see any significant percentage change from changing one unit of “Music” category.</w:t>
       </w:r>
     </w:p>
     <w:p>
       <w:pPr>
         <w:pStyle w:val="ListParagraph"/>
-      </w:pPr>
-      <w:r>
+        <w:rPr>
+          <w:rFonts w:ascii="Arial" w:hAnsi="Arial" w:cs="Arial"/>
+        </w:rPr>
+      </w:pPr>
+      <w:r>
+        <w:rPr>
+          <w:rFonts w:ascii="Arial" w:hAnsi="Arial" w:cs="Arial"/>
+        </w:rPr>
         <w:t>Therefore, it would be good to scale variables, so we can compare different variables (categories or subcategories) on equal footing.</w:t>
       </w:r>
     </w:p>
     <w:p>
       <w:pPr>
         <w:pStyle w:val="ListParagraph"/>
+        <w:rPr>
+          <w:rFonts w:ascii="Arial" w:hAnsi="Arial" w:cs="Arial"/>
+        </w:rPr>
       </w:pPr>
     </w:p>
     <w:p>
@@ -224,37 +359,57 @@
           <w:ilvl w:val="0"/>
           <w:numId w:val="2"/>
         </w:numPr>
-      </w:pPr>
-      <w:r>
+        <w:rPr>
+          <w:rFonts w:ascii="Arial" w:hAnsi="Arial" w:cs="Arial"/>
+        </w:rPr>
+      </w:pPr>
+      <w:r>
+        <w:rPr>
+          <w:rFonts w:ascii="Arial" w:hAnsi="Arial" w:cs="Arial"/>
+        </w:rPr>
         <w:t>What are some other possible tables and/or graphs that we could create?</w:t>
       </w:r>
     </w:p>
     <w:p>
       <w:pPr>
         <w:pStyle w:val="ListParagraph"/>
-      </w:pPr>
-      <w:r>
-        <w:t>M</w:t>
-      </w:r>
-      <w:r>
-        <w:t xml:space="preserve">ulti-level category chart </w:t>
-      </w:r>
-      <w:r>
+        <w:rPr>
+          <w:rFonts w:ascii="Arial" w:hAnsi="Arial" w:cs="Arial"/>
+        </w:rPr>
+      </w:pPr>
+    </w:p>
+    <w:p>
+      <w:pPr>
+        <w:pStyle w:val="ListParagraph"/>
+        <w:rPr>
+          <w:rFonts w:ascii="Arial" w:hAnsi="Arial" w:cs="Arial"/>
+        </w:rPr>
+      </w:pPr>
+      <w:r>
+        <w:rPr>
+          <w:rFonts w:ascii="Arial" w:hAnsi="Arial" w:cs="Arial"/>
+        </w:rPr>
+        <w:t xml:space="preserve">Multi-level category chart </w:t>
+      </w:r>
+      <w:r>
+        <w:rPr>
+          <w:rFonts w:ascii="Arial" w:hAnsi="Arial" w:cs="Arial"/>
+        </w:rPr>
         <w:t xml:space="preserve">and table </w:t>
       </w:r>
       <w:r>
-        <w:t>that has both main category and subcategory labels</w:t>
-      </w:r>
-      <w:r>
-        <w:t xml:space="preserve"> because there are sub-categories</w:t>
-      </w:r>
-      <w:r>
-        <w:t xml:space="preserve"> that belong to different categories.</w:t>
-      </w:r>
-    </w:p>
-    <w:p>
-      <w:pPr>
-        <w:pStyle w:val="ListParagraph"/>
+        <w:rPr>
+          <w:rFonts w:ascii="Arial" w:hAnsi="Arial" w:cs="Arial"/>
+        </w:rPr>
+        <w:t>that has both main category and subcategory labels because there are sub-categories that belong to different categories.</w:t>
+      </w:r>
+    </w:p>
+    <w:p>
+      <w:pPr>
+        <w:pStyle w:val="ListParagraph"/>
+        <w:rPr>
+          <w:rFonts w:ascii="Arial" w:hAnsi="Arial" w:cs="Arial"/>
+        </w:rPr>
       </w:pPr>
     </w:p>
     <w:sectPr>

</xml_diff>